<commit_message>
BasDemo completed with testing
</commit_message>
<xml_diff>
--- a/BOTL Convert Test Log.docx
+++ b/BOTL Convert Test Log.docx
@@ -30,11 +30,9 @@
       <w:r>
         <w:t xml:space="preserve">Test Objective: </w:t>
       </w:r>
-      <w:proofErr w:type="gramStart"/>
       <w:r>
-        <w:t>An</w:t>
+        <w:t>A</w:t>
       </w:r>
-      <w:proofErr w:type="gramEnd"/>
       <w:r>
         <w:t xml:space="preserve"> valid entry (Most typical entry)</w:t>
       </w:r>
@@ -51,6 +49,7 @@
       <w:tblPr>
         <w:tblStyle w:val="TableGrid"/>
         <w:tblW w:w="0" w:type="auto"/>
+        <w:tblInd w:w="198" w:type="dxa"/>
         <w:tblLook w:val="04A0" w:firstRow="1" w:lastRow="0" w:firstColumn="1" w:lastColumn="0" w:noHBand="0" w:noVBand="1"/>
       </w:tblPr>
       <w:tblGrid>
@@ -489,6 +488,557 @@
       <w:r>
         <w:t xml:space="preserve">Expected behavior: Code to run without error, and the data to be identical as input. </w:t>
       </w:r>
+    </w:p>
+    <w:p>
+      <w:pPr>
+        <w:pStyle w:val="NoSpacing"/>
+      </w:pPr>
+    </w:p>
+    <w:p>
+      <w:pPr>
+        <w:pStyle w:val="NoSpacing"/>
+      </w:pPr>
+      <w:r>
+        <w:t xml:space="preserve">Test Case: </w:t>
+      </w:r>
+      <w:proofErr w:type="spellStart"/>
+      <w:r>
+        <w:t>Basdemo</w:t>
+      </w:r>
+      <w:proofErr w:type="spellEnd"/>
+      <w:r>
+        <w:t xml:space="preserve"> Template (01)</w:t>
+      </w:r>
+    </w:p>
+    <w:p>
+      <w:pPr>
+        <w:pStyle w:val="NoSpacing"/>
+      </w:pPr>
+      <w:r>
+        <w:t>Date Designed: 2012-June-05</w:t>
+      </w:r>
+    </w:p>
+    <w:p>
+      <w:pPr>
+        <w:pStyle w:val="NoSpacing"/>
+      </w:pPr>
+      <w:r>
+        <w:t>Test Objective: A valid entry (Most typical complete entry)</w:t>
+      </w:r>
+    </w:p>
+    <w:p>
+      <w:pPr>
+        <w:pStyle w:val="NoSpacing"/>
+      </w:pPr>
+      <w:r>
+        <w:t>Input:</w:t>
+      </w:r>
+      <w:r>
+        <w:fldChar w:fldCharType="begin"/>
+      </w:r>
+      <w:r>
+        <w:instrText xml:space="preserve"> LINK Excel.SheetMacroEnabled.12 "C:\\Documents and Settings\\dxpang\\My Documents\\GitHub\\BOTL-Convert\\BOTL-Convert-Code.xlsm" "Sheet3!R14C1:R26C2" \a \f 5 \h </w:instrText>
+      </w:r>
+      <w:r>
+        <w:fldChar w:fldCharType="separate"/>
+      </w:r>
+    </w:p>
+    <w:tbl>
+      <w:tblPr>
+        <w:tblStyle w:val="TableGrid"/>
+        <w:tblW w:w="3824" w:type="dxa"/>
+        <w:tblInd w:w="198" w:type="dxa"/>
+        <w:tblLook w:val="04A0" w:firstRow="1" w:lastRow="0" w:firstColumn="1" w:lastColumn="0" w:noHBand="0" w:noVBand="1"/>
+      </w:tblPr>
+      <w:tblGrid>
+        <w:gridCol w:w="1560"/>
+        <w:gridCol w:w="2264"/>
+      </w:tblGrid>
+      <w:tr>
+        <w:trPr>
+          <w:trHeight w:val="300"/>
+        </w:trPr>
+        <w:tc>
+          <w:tcPr>
+            <w:tcW w:w="1560" w:type="dxa"/>
+            <w:noWrap/>
+            <w:hideMark/>
+          </w:tcPr>
+          <w:p>
+            <w:pPr>
+              <w:pStyle w:val="NoSpacing"/>
+            </w:pPr>
+            <w:r>
+              <w:t>Last Name</w:t>
+            </w:r>
+          </w:p>
+        </w:tc>
+        <w:tc>
+          <w:tcPr>
+            <w:tcW w:w="2264" w:type="dxa"/>
+            <w:noWrap/>
+            <w:hideMark/>
+          </w:tcPr>
+          <w:p>
+            <w:pPr>
+              <w:pStyle w:val="NoSpacing"/>
+            </w:pPr>
+            <w:r>
+              <w:t>Tan</w:t>
+            </w:r>
+          </w:p>
+        </w:tc>
+      </w:tr>
+      <w:tr>
+        <w:trPr>
+          <w:trHeight w:val="300"/>
+        </w:trPr>
+        <w:tc>
+          <w:tcPr>
+            <w:tcW w:w="1560" w:type="dxa"/>
+            <w:noWrap/>
+            <w:hideMark/>
+          </w:tcPr>
+          <w:p>
+            <w:pPr>
+              <w:pStyle w:val="NoSpacing"/>
+            </w:pPr>
+            <w:r>
+              <w:t>First Name</w:t>
+            </w:r>
+          </w:p>
+        </w:tc>
+        <w:tc>
+          <w:tcPr>
+            <w:tcW w:w="2264" w:type="dxa"/>
+            <w:noWrap/>
+            <w:hideMark/>
+          </w:tcPr>
+          <w:p>
+            <w:pPr>
+              <w:pStyle w:val="NoSpacing"/>
+            </w:pPr>
+            <w:r>
+              <w:t>Kim</w:t>
+            </w:r>
+          </w:p>
+        </w:tc>
+      </w:tr>
+      <w:tr>
+        <w:trPr>
+          <w:trHeight w:val="300"/>
+        </w:trPr>
+        <w:tc>
+          <w:tcPr>
+            <w:tcW w:w="1560" w:type="dxa"/>
+            <w:noWrap/>
+            <w:hideMark/>
+          </w:tcPr>
+          <w:p>
+            <w:pPr>
+              <w:pStyle w:val="NoSpacing"/>
+            </w:pPr>
+            <w:r>
+              <w:t>Middle Name</w:t>
+            </w:r>
+          </w:p>
+        </w:tc>
+        <w:tc>
+          <w:tcPr>
+            <w:tcW w:w="2264" w:type="dxa"/>
+            <w:noWrap/>
+            <w:hideMark/>
+          </w:tcPr>
+          <w:p>
+            <w:pPr>
+              <w:pStyle w:val="NoSpacing"/>
+            </w:pPr>
+            <w:r>
+              <w:t>Song</w:t>
+            </w:r>
+          </w:p>
+        </w:tc>
+      </w:tr>
+      <w:tr>
+        <w:trPr>
+          <w:trHeight w:val="300"/>
+        </w:trPr>
+        <w:tc>
+          <w:tcPr>
+            <w:tcW w:w="1560" w:type="dxa"/>
+            <w:noWrap/>
+            <w:hideMark/>
+          </w:tcPr>
+          <w:p>
+            <w:pPr>
+              <w:pStyle w:val="NoSpacing"/>
+            </w:pPr>
+            <w:r>
+              <w:t>Nickname</w:t>
+            </w:r>
+          </w:p>
+        </w:tc>
+        <w:tc>
+          <w:tcPr>
+            <w:tcW w:w="2264" w:type="dxa"/>
+            <w:noWrap/>
+            <w:hideMark/>
+          </w:tcPr>
+          <w:p>
+            <w:pPr>
+              <w:pStyle w:val="NoSpacing"/>
+            </w:pPr>
+            <w:r>
+              <w:t>Bo Song</w:t>
+            </w:r>
+          </w:p>
+        </w:tc>
+      </w:tr>
+      <w:tr>
+        <w:trPr>
+          <w:trHeight w:val="300"/>
+        </w:trPr>
+        <w:tc>
+          <w:tcPr>
+            <w:tcW w:w="1560" w:type="dxa"/>
+            <w:noWrap/>
+            <w:hideMark/>
+          </w:tcPr>
+          <w:p>
+            <w:pPr>
+              <w:pStyle w:val="NoSpacing"/>
+            </w:pPr>
+            <w:r>
+              <w:t>Formal Name</w:t>
+            </w:r>
+          </w:p>
+        </w:tc>
+        <w:tc>
+          <w:tcPr>
+            <w:tcW w:w="2264" w:type="dxa"/>
+            <w:noWrap/>
+            <w:hideMark/>
+          </w:tcPr>
+          <w:p>
+            <w:pPr>
+              <w:pStyle w:val="NoSpacing"/>
+            </w:pPr>
+            <w:r>
+              <w:t>Mr. Bo Song</w:t>
+            </w:r>
+          </w:p>
+        </w:tc>
+      </w:tr>
+      <w:tr>
+        <w:trPr>
+          <w:trHeight w:val="300"/>
+        </w:trPr>
+        <w:tc>
+          <w:tcPr>
+            <w:tcW w:w="1560" w:type="dxa"/>
+            <w:noWrap/>
+            <w:hideMark/>
+          </w:tcPr>
+          <w:p>
+            <w:pPr>
+              <w:pStyle w:val="NoSpacing"/>
+            </w:pPr>
+            <w:r>
+              <w:t>Title</w:t>
+            </w:r>
+          </w:p>
+        </w:tc>
+        <w:tc>
+          <w:tcPr>
+            <w:tcW w:w="2264" w:type="dxa"/>
+            <w:noWrap/>
+            <w:hideMark/>
+          </w:tcPr>
+          <w:p>
+            <w:pPr>
+              <w:pStyle w:val="NoSpacing"/>
+            </w:pPr>
+            <w:r>
+              <w:t>01</w:t>
+            </w:r>
+          </w:p>
+        </w:tc>
+      </w:tr>
+      <w:tr>
+        <w:trPr>
+          <w:trHeight w:val="300"/>
+        </w:trPr>
+        <w:tc>
+          <w:tcPr>
+            <w:tcW w:w="1560" w:type="dxa"/>
+            <w:noWrap/>
+            <w:hideMark/>
+          </w:tcPr>
+          <w:p>
+            <w:pPr>
+              <w:pStyle w:val="NoSpacing"/>
+            </w:pPr>
+            <w:r>
+              <w:t>Category Code</w:t>
+            </w:r>
+          </w:p>
+        </w:tc>
+        <w:tc>
+          <w:tcPr>
+            <w:tcW w:w="2264" w:type="dxa"/>
+            <w:noWrap/>
+            <w:hideMark/>
+          </w:tcPr>
+          <w:p>
+            <w:pPr>
+              <w:pStyle w:val="NoSpacing"/>
+            </w:pPr>
+            <w:r>
+              <w:t>01</w:t>
+            </w:r>
+          </w:p>
+        </w:tc>
+      </w:tr>
+      <w:tr>
+        <w:trPr>
+          <w:trHeight w:val="300"/>
+        </w:trPr>
+        <w:tc>
+          <w:tcPr>
+            <w:tcW w:w="1560" w:type="dxa"/>
+            <w:noWrap/>
+            <w:hideMark/>
+          </w:tcPr>
+          <w:p>
+            <w:pPr>
+              <w:pStyle w:val="NoSpacing"/>
+            </w:pPr>
+            <w:r>
+              <w:t>Personal ID</w:t>
+            </w:r>
+          </w:p>
+        </w:tc>
+        <w:tc>
+          <w:tcPr>
+            <w:tcW w:w="2264" w:type="dxa"/>
+            <w:noWrap/>
+            <w:hideMark/>
+          </w:tcPr>
+          <w:p>
+            <w:pPr>
+              <w:pStyle w:val="NoSpacing"/>
+            </w:pPr>
+            <w:r>
+              <w:t>S1799565J</w:t>
+            </w:r>
+          </w:p>
+        </w:tc>
+      </w:tr>
+      <w:tr>
+        <w:trPr>
+          <w:trHeight w:val="300"/>
+        </w:trPr>
+        <w:tc>
+          <w:tcPr>
+            <w:tcW w:w="1560" w:type="dxa"/>
+            <w:noWrap/>
+            <w:hideMark/>
+          </w:tcPr>
+          <w:p>
+            <w:pPr>
+              <w:pStyle w:val="NoSpacing"/>
+            </w:pPr>
+            <w:r>
+              <w:t>Name Sequence Code</w:t>
+            </w:r>
+          </w:p>
+        </w:tc>
+        <w:tc>
+          <w:tcPr>
+            <w:tcW w:w="2264" w:type="dxa"/>
+            <w:noWrap/>
+            <w:hideMark/>
+          </w:tcPr>
+          <w:p>
+            <w:pPr>
+              <w:pStyle w:val="NoSpacing"/>
+            </w:pPr>
+            <w:r>
+              <w:t>02</w:t>
+            </w:r>
+          </w:p>
+        </w:tc>
+      </w:tr>
+      <w:tr>
+        <w:trPr>
+          <w:trHeight w:val="300"/>
+        </w:trPr>
+        <w:tc>
+          <w:tcPr>
+            <w:tcW w:w="1560" w:type="dxa"/>
+            <w:noWrap/>
+            <w:hideMark/>
+          </w:tcPr>
+          <w:p>
+            <w:pPr>
+              <w:pStyle w:val="NoSpacing"/>
+            </w:pPr>
+            <w:r>
+              <w:t>Birth Date</w:t>
+            </w:r>
+          </w:p>
+        </w:tc>
+        <w:tc>
+          <w:tcPr>
+            <w:tcW w:w="2264" w:type="dxa"/>
+            <w:noWrap/>
+            <w:hideMark/>
+          </w:tcPr>
+          <w:p>
+            <w:pPr>
+              <w:pStyle w:val="NoSpacing"/>
+            </w:pPr>
+            <w:r>
+              <w:t>05/10/1967</w:t>
+            </w:r>
+          </w:p>
+        </w:tc>
+      </w:tr>
+      <w:tr>
+        <w:trPr>
+          <w:trHeight w:val="300"/>
+        </w:trPr>
+        <w:tc>
+          <w:tcPr>
+            <w:tcW w:w="1560" w:type="dxa"/>
+            <w:noWrap/>
+            <w:hideMark/>
+          </w:tcPr>
+          <w:p>
+            <w:pPr>
+              <w:pStyle w:val="NoSpacing"/>
+            </w:pPr>
+            <w:r>
+              <w:t>Sex Code</w:t>
+            </w:r>
+          </w:p>
+        </w:tc>
+        <w:tc>
+          <w:tcPr>
+            <w:tcW w:w="2264" w:type="dxa"/>
+            <w:noWrap/>
+            <w:hideMark/>
+          </w:tcPr>
+          <w:p>
+            <w:pPr>
+              <w:pStyle w:val="NoSpacing"/>
+            </w:pPr>
+            <w:r>
+              <w:t>01</w:t>
+            </w:r>
+          </w:p>
+        </w:tc>
+      </w:tr>
+      <w:tr>
+        <w:trPr>
+          <w:trHeight w:val="300"/>
+        </w:trPr>
+        <w:tc>
+          <w:tcPr>
+            <w:tcW w:w="1560" w:type="dxa"/>
+            <w:noWrap/>
+            <w:hideMark/>
+          </w:tcPr>
+          <w:p>
+            <w:pPr>
+              <w:pStyle w:val="NoSpacing"/>
+            </w:pPr>
+            <w:r>
+              <w:t>Email Address</w:t>
+            </w:r>
+          </w:p>
+        </w:tc>
+        <w:tc>
+          <w:tcPr>
+            <w:tcW w:w="2264" w:type="dxa"/>
+            <w:noWrap/>
+            <w:hideMark/>
+          </w:tcPr>
+          <w:p>
+            <w:pPr>
+              <w:pStyle w:val="NoSpacing"/>
+              <w:rPr>
+                <w:u w:val="single"/>
+              </w:rPr>
+            </w:pPr>
+            <w:hyperlink r:id="rId5" w:history="1">
+              <w:r>
+                <w:rPr>
+                  <w:rStyle w:val="Hyperlink"/>
+                </w:rPr>
+                <w:t>noemail@hotmail.com</w:t>
+              </w:r>
+            </w:hyperlink>
+          </w:p>
+        </w:tc>
+      </w:tr>
+      <w:tr>
+        <w:trPr>
+          <w:trHeight w:val="300"/>
+        </w:trPr>
+        <w:tc>
+          <w:tcPr>
+            <w:tcW w:w="1560" w:type="dxa"/>
+            <w:noWrap/>
+            <w:hideMark/>
+          </w:tcPr>
+          <w:p>
+            <w:pPr>
+              <w:pStyle w:val="NoSpacing"/>
+            </w:pPr>
+            <w:r>
+              <w:t>Email Fulfillment</w:t>
+            </w:r>
+          </w:p>
+        </w:tc>
+        <w:tc>
+          <w:tcPr>
+            <w:tcW w:w="2264" w:type="dxa"/>
+            <w:noWrap/>
+            <w:hideMark/>
+          </w:tcPr>
+          <w:p>
+            <w:pPr>
+              <w:pStyle w:val="NoSpacing"/>
+            </w:pPr>
+            <w:r>
+              <w:t>Y</w:t>
+            </w:r>
+          </w:p>
+        </w:tc>
+      </w:tr>
+    </w:tbl>
+    <w:p>
+      <w:pPr>
+        <w:pStyle w:val="NoSpacing"/>
+      </w:pPr>
+      <w:r>
+        <w:fldChar w:fldCharType="end"/>
+      </w:r>
+    </w:p>
+    <w:p>
+      <w:pPr>
+        <w:pStyle w:val="NoSpacing"/>
+      </w:pPr>
+      <w:r>
+        <w:lastRenderedPageBreak/>
+        <w:t xml:space="preserve">Expected behavior: Code to run without error, and the data to be identical as input. </w:t>
+      </w:r>
+    </w:p>
+    <w:p>
+      <w:pPr>
+        <w:pStyle w:val="NoSpacing"/>
+      </w:pPr>
       <w:bookmarkStart w:id="0" w:name="_GoBack"/>
       <w:bookmarkEnd w:id="0"/>
     </w:p>
@@ -723,6 +1273,17 @@
       </w:tblCellMar>
     </w:tblPr>
   </w:style>
+  <w:style w:type="character" w:styleId="Hyperlink">
+    <w:name w:val="Hyperlink"/>
+    <w:basedOn w:val="DefaultParagraphFont"/>
+    <w:uiPriority w:val="99"/>
+    <w:unhideWhenUsed/>
+    <w:rsid w:val="00750821"/>
+    <w:rPr>
+      <w:color w:val="0000FF"/>
+      <w:u w:val="single"/>
+    </w:rPr>
+  </w:style>
 </w:styles>
 </file>
 
@@ -946,6 +1507,17 @@
         <w:right w:w="108" w:type="dxa"/>
       </w:tblCellMar>
     </w:tblPr>
+  </w:style>
+  <w:style w:type="character" w:styleId="Hyperlink">
+    <w:name w:val="Hyperlink"/>
+    <w:basedOn w:val="DefaultParagraphFont"/>
+    <w:uiPriority w:val="99"/>
+    <w:unhideWhenUsed/>
+    <w:rsid w:val="00750821"/>
+    <w:rPr>
+      <w:color w:val="0000FF"/>
+      <w:u w:val="single"/>
+    </w:rPr>
   </w:style>
 </w:styles>
 </file>

</xml_diff>

<commit_message>
Begin and Beneficiary Completed with testing
</commit_message>
<xml_diff>
--- a/BOTL Convert Test Log.docx
+++ b/BOTL Convert Test Log.docx
@@ -537,7 +537,13 @@
         <w:fldChar w:fldCharType="begin"/>
       </w:r>
       <w:r>
-        <w:instrText xml:space="preserve"> LINK Excel.SheetMacroEnabled.12 "C:\\Documents and Settings\\dxpang\\My Documents\\GitHub\\BOTL-Convert\\BOTL-Convert-Code.xlsm" "Sheet3!R14C1:R26C2" \a \f 5 \h </w:instrText>
+        <w:instrText xml:space="preserve"> LINK </w:instrText>
+      </w:r>
+      <w:r>
+        <w:instrText xml:space="preserve">Excel.SheetMacroEnabled.12 "C:\\Documents and Settings\\dxpang\\My Documents\\GitHub\\BOTL-Convert\\BOTL-Convert-Code.xlsm" Sheet3!R14C1:R26C2 </w:instrText>
+      </w:r>
+      <w:r>
+        <w:instrText xml:space="preserve">\a \f 5 \h </w:instrText>
       </w:r>
       <w:r>
         <w:fldChar w:fldCharType="separate"/>
@@ -546,21 +552,21 @@
     <w:tbl>
       <w:tblPr>
         <w:tblStyle w:val="TableGrid"/>
-        <w:tblW w:w="3824" w:type="dxa"/>
-        <w:tblInd w:w="198" w:type="dxa"/>
+        <w:tblW w:w="4270" w:type="dxa"/>
         <w:tblLook w:val="04A0" w:firstRow="1" w:lastRow="0" w:firstColumn="1" w:lastColumn="0" w:noHBand="0" w:noVBand="1"/>
       </w:tblPr>
       <w:tblGrid>
-        <w:gridCol w:w="1560"/>
-        <w:gridCol w:w="2264"/>
+        <w:gridCol w:w="1990"/>
+        <w:gridCol w:w="2280"/>
       </w:tblGrid>
       <w:tr>
         <w:trPr>
-          <w:trHeight w:val="300"/>
-        </w:trPr>
-        <w:tc>
-          <w:tcPr>
-            <w:tcW w:w="1560" w:type="dxa"/>
+          <w:divId w:val="145362133"/>
+          <w:trHeight w:val="300"/>
+        </w:trPr>
+        <w:tc>
+          <w:tcPr>
+            <w:tcW w:w="1990" w:type="dxa"/>
             <w:noWrap/>
             <w:hideMark/>
           </w:tcPr>
@@ -575,7 +581,7 @@
         </w:tc>
         <w:tc>
           <w:tcPr>
-            <w:tcW w:w="2264" w:type="dxa"/>
+            <w:tcW w:w="2280" w:type="dxa"/>
             <w:noWrap/>
             <w:hideMark/>
           </w:tcPr>
@@ -591,11 +597,12 @@
       </w:tr>
       <w:tr>
         <w:trPr>
-          <w:trHeight w:val="300"/>
-        </w:trPr>
-        <w:tc>
-          <w:tcPr>
-            <w:tcW w:w="1560" w:type="dxa"/>
+          <w:divId w:val="145362133"/>
+          <w:trHeight w:val="300"/>
+        </w:trPr>
+        <w:tc>
+          <w:tcPr>
+            <w:tcW w:w="1990" w:type="dxa"/>
             <w:noWrap/>
             <w:hideMark/>
           </w:tcPr>
@@ -610,7 +617,7 @@
         </w:tc>
         <w:tc>
           <w:tcPr>
-            <w:tcW w:w="2264" w:type="dxa"/>
+            <w:tcW w:w="2280" w:type="dxa"/>
             <w:noWrap/>
             <w:hideMark/>
           </w:tcPr>
@@ -626,11 +633,12 @@
       </w:tr>
       <w:tr>
         <w:trPr>
-          <w:trHeight w:val="300"/>
-        </w:trPr>
-        <w:tc>
-          <w:tcPr>
-            <w:tcW w:w="1560" w:type="dxa"/>
+          <w:divId w:val="145362133"/>
+          <w:trHeight w:val="300"/>
+        </w:trPr>
+        <w:tc>
+          <w:tcPr>
+            <w:tcW w:w="1990" w:type="dxa"/>
             <w:noWrap/>
             <w:hideMark/>
           </w:tcPr>
@@ -645,7 +653,7 @@
         </w:tc>
         <w:tc>
           <w:tcPr>
-            <w:tcW w:w="2264" w:type="dxa"/>
+            <w:tcW w:w="2280" w:type="dxa"/>
             <w:noWrap/>
             <w:hideMark/>
           </w:tcPr>
@@ -661,11 +669,12 @@
       </w:tr>
       <w:tr>
         <w:trPr>
-          <w:trHeight w:val="300"/>
-        </w:trPr>
-        <w:tc>
-          <w:tcPr>
-            <w:tcW w:w="1560" w:type="dxa"/>
+          <w:divId w:val="145362133"/>
+          <w:trHeight w:val="300"/>
+        </w:trPr>
+        <w:tc>
+          <w:tcPr>
+            <w:tcW w:w="1990" w:type="dxa"/>
             <w:noWrap/>
             <w:hideMark/>
           </w:tcPr>
@@ -680,7 +689,7 @@
         </w:tc>
         <w:tc>
           <w:tcPr>
-            <w:tcW w:w="2264" w:type="dxa"/>
+            <w:tcW w:w="2280" w:type="dxa"/>
             <w:noWrap/>
             <w:hideMark/>
           </w:tcPr>
@@ -696,11 +705,12 @@
       </w:tr>
       <w:tr>
         <w:trPr>
-          <w:trHeight w:val="300"/>
-        </w:trPr>
-        <w:tc>
-          <w:tcPr>
-            <w:tcW w:w="1560" w:type="dxa"/>
+          <w:divId w:val="145362133"/>
+          <w:trHeight w:val="300"/>
+        </w:trPr>
+        <w:tc>
+          <w:tcPr>
+            <w:tcW w:w="1990" w:type="dxa"/>
             <w:noWrap/>
             <w:hideMark/>
           </w:tcPr>
@@ -715,7 +725,7 @@
         </w:tc>
         <w:tc>
           <w:tcPr>
-            <w:tcW w:w="2264" w:type="dxa"/>
+            <w:tcW w:w="2280" w:type="dxa"/>
             <w:noWrap/>
             <w:hideMark/>
           </w:tcPr>
@@ -731,11 +741,12 @@
       </w:tr>
       <w:tr>
         <w:trPr>
-          <w:trHeight w:val="300"/>
-        </w:trPr>
-        <w:tc>
-          <w:tcPr>
-            <w:tcW w:w="1560" w:type="dxa"/>
+          <w:divId w:val="145362133"/>
+          <w:trHeight w:val="300"/>
+        </w:trPr>
+        <w:tc>
+          <w:tcPr>
+            <w:tcW w:w="1990" w:type="dxa"/>
             <w:noWrap/>
             <w:hideMark/>
           </w:tcPr>
@@ -750,7 +761,7 @@
         </w:tc>
         <w:tc>
           <w:tcPr>
-            <w:tcW w:w="2264" w:type="dxa"/>
+            <w:tcW w:w="2280" w:type="dxa"/>
             <w:noWrap/>
             <w:hideMark/>
           </w:tcPr>
@@ -766,11 +777,12 @@
       </w:tr>
       <w:tr>
         <w:trPr>
-          <w:trHeight w:val="300"/>
-        </w:trPr>
-        <w:tc>
-          <w:tcPr>
-            <w:tcW w:w="1560" w:type="dxa"/>
+          <w:divId w:val="145362133"/>
+          <w:trHeight w:val="300"/>
+        </w:trPr>
+        <w:tc>
+          <w:tcPr>
+            <w:tcW w:w="1990" w:type="dxa"/>
             <w:noWrap/>
             <w:hideMark/>
           </w:tcPr>
@@ -785,7 +797,7 @@
         </w:tc>
         <w:tc>
           <w:tcPr>
-            <w:tcW w:w="2264" w:type="dxa"/>
+            <w:tcW w:w="2280" w:type="dxa"/>
             <w:noWrap/>
             <w:hideMark/>
           </w:tcPr>
@@ -801,11 +813,12 @@
       </w:tr>
       <w:tr>
         <w:trPr>
-          <w:trHeight w:val="300"/>
-        </w:trPr>
-        <w:tc>
-          <w:tcPr>
-            <w:tcW w:w="1560" w:type="dxa"/>
+          <w:divId w:val="145362133"/>
+          <w:trHeight w:val="300"/>
+        </w:trPr>
+        <w:tc>
+          <w:tcPr>
+            <w:tcW w:w="1990" w:type="dxa"/>
             <w:noWrap/>
             <w:hideMark/>
           </w:tcPr>
@@ -820,7 +833,7 @@
         </w:tc>
         <w:tc>
           <w:tcPr>
-            <w:tcW w:w="2264" w:type="dxa"/>
+            <w:tcW w:w="2280" w:type="dxa"/>
             <w:noWrap/>
             <w:hideMark/>
           </w:tcPr>
@@ -836,11 +849,12 @@
       </w:tr>
       <w:tr>
         <w:trPr>
-          <w:trHeight w:val="300"/>
-        </w:trPr>
-        <w:tc>
-          <w:tcPr>
-            <w:tcW w:w="1560" w:type="dxa"/>
+          <w:divId w:val="145362133"/>
+          <w:trHeight w:val="300"/>
+        </w:trPr>
+        <w:tc>
+          <w:tcPr>
+            <w:tcW w:w="1990" w:type="dxa"/>
             <w:noWrap/>
             <w:hideMark/>
           </w:tcPr>
@@ -855,7 +869,7 @@
         </w:tc>
         <w:tc>
           <w:tcPr>
-            <w:tcW w:w="2264" w:type="dxa"/>
+            <w:tcW w:w="2280" w:type="dxa"/>
             <w:noWrap/>
             <w:hideMark/>
           </w:tcPr>
@@ -871,11 +885,12 @@
       </w:tr>
       <w:tr>
         <w:trPr>
-          <w:trHeight w:val="300"/>
-        </w:trPr>
-        <w:tc>
-          <w:tcPr>
-            <w:tcW w:w="1560" w:type="dxa"/>
+          <w:divId w:val="145362133"/>
+          <w:trHeight w:val="300"/>
+        </w:trPr>
+        <w:tc>
+          <w:tcPr>
+            <w:tcW w:w="1990" w:type="dxa"/>
             <w:noWrap/>
             <w:hideMark/>
           </w:tcPr>
@@ -890,7 +905,7 @@
         </w:tc>
         <w:tc>
           <w:tcPr>
-            <w:tcW w:w="2264" w:type="dxa"/>
+            <w:tcW w:w="2280" w:type="dxa"/>
             <w:noWrap/>
             <w:hideMark/>
           </w:tcPr>
@@ -906,11 +921,12 @@
       </w:tr>
       <w:tr>
         <w:trPr>
-          <w:trHeight w:val="300"/>
-        </w:trPr>
-        <w:tc>
-          <w:tcPr>
-            <w:tcW w:w="1560" w:type="dxa"/>
+          <w:divId w:val="145362133"/>
+          <w:trHeight w:val="300"/>
+        </w:trPr>
+        <w:tc>
+          <w:tcPr>
+            <w:tcW w:w="1990" w:type="dxa"/>
             <w:noWrap/>
             <w:hideMark/>
           </w:tcPr>
@@ -925,7 +941,7 @@
         </w:tc>
         <w:tc>
           <w:tcPr>
-            <w:tcW w:w="2264" w:type="dxa"/>
+            <w:tcW w:w="2280" w:type="dxa"/>
             <w:noWrap/>
             <w:hideMark/>
           </w:tcPr>
@@ -941,11 +957,12 @@
       </w:tr>
       <w:tr>
         <w:trPr>
-          <w:trHeight w:val="300"/>
-        </w:trPr>
-        <w:tc>
-          <w:tcPr>
-            <w:tcW w:w="1560" w:type="dxa"/>
+          <w:divId w:val="145362133"/>
+          <w:trHeight w:val="300"/>
+        </w:trPr>
+        <w:tc>
+          <w:tcPr>
+            <w:tcW w:w="1990" w:type="dxa"/>
             <w:noWrap/>
             <w:hideMark/>
           </w:tcPr>
@@ -960,7 +977,7 @@
         </w:tc>
         <w:tc>
           <w:tcPr>
-            <w:tcW w:w="2264" w:type="dxa"/>
+            <w:tcW w:w="2280" w:type="dxa"/>
             <w:noWrap/>
             <w:hideMark/>
           </w:tcPr>
@@ -984,35 +1001,227 @@
       </w:tr>
       <w:tr>
         <w:trPr>
+          <w:divId w:val="145362133"/>
+          <w:trHeight w:val="300"/>
+        </w:trPr>
+        <w:tc>
+          <w:tcPr>
+            <w:tcW w:w="1990" w:type="dxa"/>
+            <w:noWrap/>
+            <w:hideMark/>
+          </w:tcPr>
+          <w:p>
+            <w:pPr>
+              <w:pStyle w:val="NoSpacing"/>
+            </w:pPr>
+            <w:r>
+              <w:t>Email Fulfillment</w:t>
+            </w:r>
+          </w:p>
+        </w:tc>
+        <w:tc>
+          <w:tcPr>
+            <w:tcW w:w="2280" w:type="dxa"/>
+            <w:noWrap/>
+            <w:hideMark/>
+          </w:tcPr>
+          <w:p>
+            <w:pPr>
+              <w:pStyle w:val="NoSpacing"/>
+            </w:pPr>
+            <w:r>
+              <w:t>Y</w:t>
+            </w:r>
+          </w:p>
+        </w:tc>
+      </w:tr>
+    </w:tbl>
+    <w:p>
+      <w:pPr>
+        <w:pStyle w:val="NoSpacing"/>
+      </w:pPr>
+      <w:r>
+        <w:fldChar w:fldCharType="end"/>
+      </w:r>
+    </w:p>
+    <w:p>
+      <w:pPr>
+        <w:pStyle w:val="NoSpacing"/>
+      </w:pPr>
+      <w:r>
+        <w:t xml:space="preserve">Expected behavior: Code to run without error, and the data to be identical as input. </w:t>
+      </w:r>
+    </w:p>
+    <w:p>
+      <w:pPr>
+        <w:pStyle w:val="NoSpacing"/>
+      </w:pPr>
+      <w:bookmarkStart w:id="0" w:name="OLE_LINK1"/>
+      <w:bookmarkStart w:id="1" w:name="OLE_LINK2"/>
+      <w:r>
+        <w:lastRenderedPageBreak/>
+        <w:t xml:space="preserve">Test Case: </w:t>
+      </w:r>
+      <w:r>
+        <w:t>Begin</w:t>
+      </w:r>
+      <w:r>
+        <w:t xml:space="preserve"> Template (01)</w:t>
+      </w:r>
+    </w:p>
+    <w:p>
+      <w:pPr>
+        <w:pStyle w:val="NoSpacing"/>
+      </w:pPr>
+      <w:r>
+        <w:t xml:space="preserve">Date Designed: </w:t>
+      </w:r>
+      <w:r>
+        <w:t>2012-June-06</w:t>
+      </w:r>
+    </w:p>
+    <w:p>
+      <w:pPr>
+        <w:pStyle w:val="NoSpacing"/>
+      </w:pPr>
+      <w:r>
+        <w:t>Test Objective: A valid entry (Most typical complete entry)</w:t>
+      </w:r>
+    </w:p>
+    <w:p>
+      <w:pPr>
+        <w:pStyle w:val="NoSpacing"/>
+      </w:pPr>
+      <w:r>
+        <w:t>Input:</w:t>
+      </w:r>
+    </w:p>
+    <w:tbl>
+      <w:tblPr>
+        <w:tblW w:w="3840" w:type="dxa"/>
+        <w:tblInd w:w="93" w:type="dxa"/>
+        <w:tblBorders>
+          <w:top w:val="single" w:sz="4" w:space="0" w:color="auto"/>
+          <w:left w:val="single" w:sz="4" w:space="0" w:color="auto"/>
+          <w:bottom w:val="single" w:sz="4" w:space="0" w:color="auto"/>
+          <w:right w:val="single" w:sz="4" w:space="0" w:color="auto"/>
+          <w:insideH w:val="single" w:sz="4" w:space="0" w:color="auto"/>
+          <w:insideV w:val="single" w:sz="4" w:space="0" w:color="auto"/>
+        </w:tblBorders>
+        <w:tblLook w:val="04A0" w:firstRow="1" w:lastRow="0" w:firstColumn="1" w:lastColumn="0" w:noHBand="0" w:noVBand="1"/>
+      </w:tblPr>
+      <w:tblGrid>
+        <w:gridCol w:w="1560"/>
+        <w:gridCol w:w="2280"/>
+      </w:tblGrid>
+      <w:tr>
+        <w:trPr>
           <w:trHeight w:val="300"/>
         </w:trPr>
         <w:tc>
           <w:tcPr>
             <w:tcW w:w="1560" w:type="dxa"/>
-            <w:noWrap/>
-            <w:hideMark/>
-          </w:tcPr>
-          <w:p>
-            <w:pPr>
-              <w:pStyle w:val="NoSpacing"/>
-            </w:pPr>
-            <w:r>
-              <w:t>Email Fulfillment</w:t>
-            </w:r>
-          </w:p>
-        </w:tc>
-        <w:tc>
-          <w:tcPr>
-            <w:tcW w:w="2264" w:type="dxa"/>
-            <w:noWrap/>
-            <w:hideMark/>
-          </w:tcPr>
-          <w:p>
-            <w:pPr>
-              <w:pStyle w:val="NoSpacing"/>
-            </w:pPr>
-            <w:r>
-              <w:t>Y</w:t>
+            <w:shd w:val="clear" w:color="auto" w:fill="auto"/>
+            <w:noWrap/>
+            <w:vAlign w:val="bottom"/>
+            <w:hideMark/>
+          </w:tcPr>
+          <w:bookmarkEnd w:id="0"/>
+          <w:bookmarkEnd w:id="1"/>
+          <w:p>
+            <w:pPr>
+              <w:spacing w:after="0" w:line="240" w:lineRule="auto"/>
+              <w:rPr>
+                <w:rFonts w:ascii="Calibri" w:eastAsia="Times New Roman" w:hAnsi="Calibri" w:cs="Calibri"/>
+                <w:color w:val="000000"/>
+              </w:rPr>
+            </w:pPr>
+            <w:r>
+              <w:rPr>
+                <w:rFonts w:ascii="Calibri" w:eastAsia="Times New Roman" w:hAnsi="Calibri" w:cs="Calibri"/>
+                <w:color w:val="000000"/>
+              </w:rPr>
+              <w:t>Policy Number</w:t>
+            </w:r>
+          </w:p>
+        </w:tc>
+        <w:tc>
+          <w:tcPr>
+            <w:tcW w:w="2280" w:type="dxa"/>
+            <w:shd w:val="clear" w:color="auto" w:fill="auto"/>
+            <w:noWrap/>
+            <w:vAlign w:val="bottom"/>
+            <w:hideMark/>
+          </w:tcPr>
+          <w:p>
+            <w:pPr>
+              <w:spacing w:after="0" w:line="240" w:lineRule="auto"/>
+              <w:rPr>
+                <w:rFonts w:ascii="Calibri" w:eastAsia="Times New Roman" w:hAnsi="Calibri" w:cs="Calibri"/>
+                <w:color w:val="000000"/>
+              </w:rPr>
+            </w:pPr>
+            <w:r>
+              <w:rPr>
+                <w:rFonts w:ascii="Calibri" w:eastAsia="Times New Roman" w:hAnsi="Calibri" w:cs="Calibri"/>
+                <w:color w:val="000000"/>
+              </w:rPr>
+              <w:t>SMK000000039767</w:t>
+            </w:r>
+          </w:p>
+        </w:tc>
+      </w:tr>
+      <w:tr>
+        <w:trPr>
+          <w:trHeight w:val="300"/>
+        </w:trPr>
+        <w:tc>
+          <w:tcPr>
+            <w:tcW w:w="1560" w:type="dxa"/>
+            <w:shd w:val="clear" w:color="auto" w:fill="auto"/>
+            <w:noWrap/>
+            <w:vAlign w:val="bottom"/>
+            <w:hideMark/>
+          </w:tcPr>
+          <w:p>
+            <w:pPr>
+              <w:spacing w:after="0" w:line="240" w:lineRule="auto"/>
+              <w:rPr>
+                <w:rFonts w:ascii="Calibri" w:eastAsia="Times New Roman" w:hAnsi="Calibri" w:cs="Calibri"/>
+                <w:color w:val="000000"/>
+              </w:rPr>
+            </w:pPr>
+            <w:r>
+              <w:rPr>
+                <w:rFonts w:ascii="Calibri" w:eastAsia="Times New Roman" w:hAnsi="Calibri" w:cs="Calibri"/>
+                <w:color w:val="000000"/>
+              </w:rPr>
+              <w:t>Country Code</w:t>
+            </w:r>
+          </w:p>
+        </w:tc>
+        <w:tc>
+          <w:tcPr>
+            <w:tcW w:w="2280" w:type="dxa"/>
+            <w:shd w:val="clear" w:color="auto" w:fill="auto"/>
+            <w:noWrap/>
+            <w:vAlign w:val="bottom"/>
+            <w:hideMark/>
+          </w:tcPr>
+          <w:p>
+            <w:pPr>
+              <w:spacing w:after="0" w:line="240" w:lineRule="auto"/>
+              <w:rPr>
+                <w:rFonts w:ascii="Calibri" w:eastAsia="Times New Roman" w:hAnsi="Calibri" w:cs="Calibri"/>
+                <w:color w:val="000000"/>
+              </w:rPr>
+            </w:pPr>
+            <w:r>
+              <w:rPr>
+                <w:rFonts w:ascii="Calibri" w:eastAsia="Times New Roman" w:hAnsi="Calibri" w:cs="Calibri"/>
+                <w:color w:val="000000"/>
+              </w:rPr>
+              <w:t>SG</w:t>
             </w:r>
           </w:p>
         </w:tc>
@@ -1023,15 +1232,28 @@
         <w:pStyle w:val="NoSpacing"/>
       </w:pPr>
       <w:r>
-        <w:fldChar w:fldCharType="end"/>
-      </w:r>
-    </w:p>
-    <w:p>
-      <w:pPr>
-        <w:pStyle w:val="NoSpacing"/>
-      </w:pPr>
-      <w:r>
-        <w:lastRenderedPageBreak/>
+        <w:t xml:space="preserve">Country Code </w:t>
+      </w:r>
+      <w:r>
+        <w:t>referred</w:t>
+      </w:r>
+      <w:r>
+        <w:t xml:space="preserve"> from </w:t>
+      </w:r>
+      <w:r>
+        <w:t>“Address” field</w:t>
+      </w:r>
+    </w:p>
+    <w:p>
+      <w:pPr>
+        <w:pStyle w:val="NoSpacing"/>
+      </w:pPr>
+    </w:p>
+    <w:p>
+      <w:pPr>
+        <w:pStyle w:val="NoSpacing"/>
+      </w:pPr>
+      <w:r>
         <w:t xml:space="preserve">Expected behavior: Code to run without error, and the data to be identical as input. </w:t>
       </w:r>
     </w:p>
@@ -1039,8 +1261,285 @@
       <w:pPr>
         <w:pStyle w:val="NoSpacing"/>
       </w:pPr>
-      <w:bookmarkStart w:id="0" w:name="_GoBack"/>
-      <w:bookmarkEnd w:id="0"/>
+    </w:p>
+    <w:p>
+      <w:pPr>
+        <w:pStyle w:val="NoSpacing"/>
+      </w:pPr>
+      <w:r>
+        <w:t>Test Case: Be</w:t>
+      </w:r>
+      <w:r>
+        <w:t>neficiary</w:t>
+      </w:r>
+      <w:r>
+        <w:t xml:space="preserve"> Template (01)</w:t>
+      </w:r>
+    </w:p>
+    <w:p>
+      <w:pPr>
+        <w:pStyle w:val="NoSpacing"/>
+      </w:pPr>
+      <w:r>
+        <w:t>Date Designed: 2012-June-06</w:t>
+      </w:r>
+    </w:p>
+    <w:p>
+      <w:pPr>
+        <w:pStyle w:val="NoSpacing"/>
+      </w:pPr>
+      <w:r>
+        <w:t>Test Objective: A valid entry (Most typical complete entry)</w:t>
+      </w:r>
+    </w:p>
+    <w:p>
+      <w:pPr>
+        <w:pStyle w:val="NoSpacing"/>
+      </w:pPr>
+      <w:r>
+        <w:t>Input:</w:t>
+      </w:r>
+    </w:p>
+    <w:tbl>
+      <w:tblPr>
+        <w:tblStyle w:val="TableGrid"/>
+        <w:tblW w:w="0" w:type="auto"/>
+        <w:tblLook w:val="04A0" w:firstRow="1" w:lastRow="0" w:firstColumn="1" w:lastColumn="0" w:noHBand="0" w:noVBand="1"/>
+      </w:tblPr>
+      <w:tblGrid>
+        <w:gridCol w:w="2180"/>
+        <w:gridCol w:w="2980"/>
+      </w:tblGrid>
+      <w:tr>
+        <w:trPr>
+          <w:trHeight w:val="300"/>
+        </w:trPr>
+        <w:tc>
+          <w:tcPr>
+            <w:tcW w:w="2180" w:type="dxa"/>
+            <w:noWrap/>
+            <w:hideMark/>
+          </w:tcPr>
+          <w:p>
+            <w:pPr>
+              <w:pStyle w:val="NoSpacing"/>
+            </w:pPr>
+            <w:r>
+              <w:t>Free Text</w:t>
+            </w:r>
+          </w:p>
+        </w:tc>
+        <w:tc>
+          <w:tcPr>
+            <w:tcW w:w="2980" w:type="dxa"/>
+            <w:noWrap/>
+            <w:hideMark/>
+          </w:tcPr>
+          <w:p>
+            <w:pPr>
+              <w:pStyle w:val="NoSpacing"/>
+            </w:pPr>
+            <w:r>
+              <w:t>There is nothing to write here.</w:t>
+            </w:r>
+          </w:p>
+        </w:tc>
+      </w:tr>
+      <w:tr>
+        <w:trPr>
+          <w:trHeight w:val="300"/>
+        </w:trPr>
+        <w:tc>
+          <w:tcPr>
+            <w:tcW w:w="2180" w:type="dxa"/>
+            <w:noWrap/>
+            <w:hideMark/>
+          </w:tcPr>
+          <w:p>
+            <w:pPr>
+              <w:pStyle w:val="NoSpacing"/>
+            </w:pPr>
+            <w:r>
+              <w:t>Structured Info 1</w:t>
+            </w:r>
+          </w:p>
+        </w:tc>
+        <w:tc>
+          <w:tcPr>
+            <w:tcW w:w="2980" w:type="dxa"/>
+            <w:noWrap/>
+            <w:hideMark/>
+          </w:tcPr>
+          <w:p>
+            <w:pPr>
+              <w:pStyle w:val="NoSpacing"/>
+            </w:pPr>
+            <w:r>
+              <w:t>No info</w:t>
+            </w:r>
+          </w:p>
+        </w:tc>
+      </w:tr>
+      <w:tr>
+        <w:trPr>
+          <w:trHeight w:val="300"/>
+        </w:trPr>
+        <w:tc>
+          <w:tcPr>
+            <w:tcW w:w="2180" w:type="dxa"/>
+            <w:noWrap/>
+            <w:hideMark/>
+          </w:tcPr>
+          <w:p>
+            <w:pPr>
+              <w:pStyle w:val="NoSpacing"/>
+            </w:pPr>
+            <w:r>
+              <w:t>Structured Info 2</w:t>
+            </w:r>
+          </w:p>
+        </w:tc>
+        <w:tc>
+          <w:tcPr>
+            <w:tcW w:w="2980" w:type="dxa"/>
+            <w:noWrap/>
+            <w:hideMark/>
+          </w:tcPr>
+          <w:p>
+            <w:pPr>
+              <w:pStyle w:val="NoSpacing"/>
+            </w:pPr>
+            <w:r>
+              <w:t>No info for 2</w:t>
+            </w:r>
+          </w:p>
+        </w:tc>
+      </w:tr>
+      <w:tr>
+        <w:trPr>
+          <w:trHeight w:val="300"/>
+        </w:trPr>
+        <w:tc>
+          <w:tcPr>
+            <w:tcW w:w="2180" w:type="dxa"/>
+            <w:noWrap/>
+            <w:hideMark/>
+          </w:tcPr>
+          <w:p>
+            <w:pPr>
+              <w:pStyle w:val="NoSpacing"/>
+            </w:pPr>
+            <w:r>
+              <w:t>Structured Info 3</w:t>
+            </w:r>
+          </w:p>
+        </w:tc>
+        <w:tc>
+          <w:tcPr>
+            <w:tcW w:w="2980" w:type="dxa"/>
+            <w:noWrap/>
+            <w:hideMark/>
+          </w:tcPr>
+          <w:p>
+            <w:pPr>
+              <w:pStyle w:val="NoSpacing"/>
+            </w:pPr>
+            <w:r>
+              <w:t>3 No Info</w:t>
+            </w:r>
+          </w:p>
+        </w:tc>
+      </w:tr>
+      <w:tr>
+        <w:trPr>
+          <w:trHeight w:val="300"/>
+        </w:trPr>
+        <w:tc>
+          <w:tcPr>
+            <w:tcW w:w="2180" w:type="dxa"/>
+            <w:noWrap/>
+            <w:hideMark/>
+          </w:tcPr>
+          <w:p>
+            <w:pPr>
+              <w:pStyle w:val="NoSpacing"/>
+            </w:pPr>
+            <w:r>
+              <w:t>Structured Info 4</w:t>
+            </w:r>
+          </w:p>
+        </w:tc>
+        <w:tc>
+          <w:tcPr>
+            <w:tcW w:w="2980" w:type="dxa"/>
+            <w:noWrap/>
+            <w:hideMark/>
+          </w:tcPr>
+          <w:p>
+            <w:pPr>
+              <w:pStyle w:val="NoSpacing"/>
+            </w:pPr>
+            <w:r>
+              <w:t>Nil</w:t>
+            </w:r>
+          </w:p>
+        </w:tc>
+      </w:tr>
+      <w:tr>
+        <w:trPr>
+          <w:trHeight w:val="300"/>
+        </w:trPr>
+        <w:tc>
+          <w:tcPr>
+            <w:tcW w:w="2180" w:type="dxa"/>
+            <w:noWrap/>
+            <w:hideMark/>
+          </w:tcPr>
+          <w:p>
+            <w:pPr>
+              <w:pStyle w:val="NoSpacing"/>
+            </w:pPr>
+            <w:r>
+              <w:t>Structured Info 5</w:t>
+            </w:r>
+          </w:p>
+        </w:tc>
+        <w:tc>
+          <w:tcPr>
+            <w:tcW w:w="2980" w:type="dxa"/>
+            <w:noWrap/>
+            <w:hideMark/>
+          </w:tcPr>
+          <w:p>
+            <w:pPr>
+              <w:pStyle w:val="NoSpacing"/>
+            </w:pPr>
+            <w:r>
+              <w:t>All info no 5</w:t>
+            </w:r>
+          </w:p>
+        </w:tc>
+      </w:tr>
+    </w:tbl>
+    <w:p>
+      <w:pPr>
+        <w:pStyle w:val="NoSpacing"/>
+      </w:pPr>
+    </w:p>
+    <w:p>
+      <w:pPr>
+        <w:pStyle w:val="NoSpacing"/>
+      </w:pPr>
+      <w:r>
+        <w:t xml:space="preserve">Expected behavior: Code to run without error, and the data to be identical as input. </w:t>
+      </w:r>
+    </w:p>
+    <w:p>
+      <w:pPr>
+        <w:pStyle w:val="NoSpacing"/>
+      </w:pPr>
+      <w:bookmarkStart w:id="2" w:name="_GoBack"/>
+      <w:bookmarkEnd w:id="2"/>
     </w:p>
     <w:sectPr>
       <w:pgSz w:w="12240" w:h="15840"/>

</xml_diff>